<commit_message>
alpha testing docs - in prog
</commit_message>
<xml_diff>
--- a/Alpha Release/Test Procedure.docx
+++ b/Alpha Release/Test Procedure.docx
@@ -3,8 +3,456 @@
 <w:document xmlns:wpc="http://schemas.microsoft.com/office/word/2010/wordprocessingCanvas" xmlns:cx="http://schemas.microsoft.com/office/drawing/2014/chartex" xmlns:cx1="http://schemas.microsoft.com/office/drawing/2015/9/8/chartex" xmlns:mc="http://schemas.openxmlformats.org/markup-compatibility/2006" xmlns:o="urn:schemas-microsoft-com:office:office" xmlns:r="http://schemas.openxmlformats.org/officeDocument/2006/relationships" xmlns:m="http://schemas.openxmlformats.org/officeDocument/2006/math" xmlns:v="urn:schemas-microsoft-com:vml" xmlns:wp14="http://schemas.microsoft.com/office/word/2010/wordprocessingDrawing" xmlns:wp="http://schemas.openxmlformats.org/drawingml/2006/wordprocessingDrawing" xmlns:w10="urn:schemas-microsoft-com:office:word" xmlns:w="http://schemas.openxmlformats.org/wordprocessingml/2006/main" xmlns:w14="http://schemas.microsoft.com/office/word/2010/wordml" xmlns:w15="http://schemas.microsoft.com/office/word/2012/wordml" xmlns:w16se="http://schemas.microsoft.com/office/word/2015/wordml/symex" xmlns:wpg="http://schemas.microsoft.com/office/word/2010/wordprocessingGroup" xmlns:wpi="http://schemas.microsoft.com/office/word/2010/wordprocessingInk" xmlns:wne="http://schemas.microsoft.com/office/word/2006/wordml" xmlns:wps="http://schemas.microsoft.com/office/word/2010/wordprocessingShape" mc:Ignorable="w14 w15 w16se wp14">
   <w:body>
     <w:p>
+      <w:pPr>
+        <w:rPr>
+          <w:b/>
+        </w:rPr>
+      </w:pPr>
+      <w:r>
+        <w:rPr>
+          <w:b/>
+        </w:rPr>
+        <w:t xml:space="preserve">Creative Cyber </w:t>
+      </w:r>
+      <w:proofErr w:type="gramStart"/>
+      <w:r>
+        <w:rPr>
+          <w:b/>
+        </w:rPr>
+        <w:t>Solutions  -</w:t>
+      </w:r>
+      <w:proofErr w:type="gramEnd"/>
+      <w:r>
+        <w:rPr>
+          <w:b/>
+        </w:rPr>
+        <w:t xml:space="preserve"> Website User Experience Testing</w:t>
+      </w:r>
+    </w:p>
+    <w:p>
+      <w:pPr>
+        <w:rPr>
+          <w:b/>
+        </w:rPr>
+      </w:pPr>
+    </w:p>
+    <w:p>
+      <w:pPr>
+        <w:rPr>
+          <w:b/>
+        </w:rPr>
+      </w:pPr>
+      <w:r>
+        <w:rPr>
+          <w:b/>
+        </w:rPr>
+        <w:t>Purpose</w:t>
+      </w:r>
+    </w:p>
+    <w:p>
+      <w:r>
+        <w:t>These instructions are des</w:t>
+      </w:r>
+      <w:r>
+        <w:t>igned to help with user experience testing.  Our aim is test the user interface, design, and functionality of the Creative Cyber Solutions website.  Please refer to the survey sheet, then complete the instructions below.</w:t>
+      </w:r>
+      <w:r>
+        <w:t xml:space="preserve">  Please do not leave any sections blank on the survey sheet, note any concerns, feedback, </w:t>
+      </w:r>
+    </w:p>
+    <w:p>
+      <w:r>
+        <w:rPr>
+          <w:b/>
+        </w:rPr>
+        <w:t>Test Procedures</w:t>
+      </w:r>
+    </w:p>
+    <w:p/>
+    <w:p>
+      <w:pPr>
+        <w:rPr>
+          <w:b/>
+        </w:rPr>
+      </w:pPr>
+      <w:r>
+        <w:rPr>
+          <w:b/>
+        </w:rPr>
+        <w:t>Navigation and Design</w:t>
+      </w:r>
+    </w:p>
+    <w:p>
+      <w:pPr>
+        <w:pStyle w:val="ListParagraph"/>
+        <w:numPr>
+          <w:ilvl w:val="0"/>
+          <w:numId w:val="1"/>
+        </w:numPr>
+      </w:pPr>
+      <w:r>
+        <w:t>Please load the website and test the navigation links.</w:t>
+      </w:r>
+    </w:p>
+    <w:p>
+      <w:pPr>
+        <w:pStyle w:val="ListParagraph"/>
+        <w:numPr>
+          <w:ilvl w:val="0"/>
+          <w:numId w:val="1"/>
+        </w:numPr>
+      </w:pPr>
+      <w:r>
+        <w:t xml:space="preserve">Resize your browser window to various sizes, the menu should turn into an expandable menu indicated by </w:t>
+      </w:r>
+      <w:r>
+        <w:rPr>
+          <w:rFonts w:ascii="Segoe UI Symbol" w:hAnsi="Segoe UI Symbol" w:cs="Segoe UI Symbol"/>
+          <w:color w:val="006621"/>
+          <w:sz w:val="21"/>
+          <w:szCs w:val="21"/>
+          <w:shd w:val="clear" w:color="auto" w:fill="FFFFFF"/>
+        </w:rPr>
+        <w:t>☰</w:t>
+      </w:r>
+      <w:r>
+        <w:t xml:space="preserve"> click on it and ensure that the menu items are still available and work to the correct pages.</w:t>
+      </w:r>
+    </w:p>
+    <w:p>
+      <w:pPr>
+        <w:pStyle w:val="ListParagraph"/>
+        <w:numPr>
+          <w:ilvl w:val="0"/>
+          <w:numId w:val="1"/>
+        </w:numPr>
+      </w:pPr>
+      <w:r>
+        <w:t>Please note feedback or concerns on the survey sheet under the Navigation and Design section.</w:t>
+      </w:r>
+    </w:p>
+    <w:p>
+      <w:pPr>
+        <w:rPr>
+          <w:b/>
+        </w:rPr>
+      </w:pPr>
+      <w:r>
+        <w:rPr>
+          <w:b/>
+        </w:rPr>
+        <w:t>Registration &amp; Login</w:t>
+      </w:r>
+    </w:p>
+    <w:p>
+      <w:pPr>
+        <w:pStyle w:val="ListParagraph"/>
+        <w:numPr>
+          <w:ilvl w:val="0"/>
+          <w:numId w:val="2"/>
+        </w:numPr>
+      </w:pPr>
+      <w:r>
+        <w:t>Click the Register Link and create an account using the information of your choosing, remember the information because you will use it to login.</w:t>
+      </w:r>
+    </w:p>
+    <w:p>
+      <w:pPr>
+        <w:pStyle w:val="ListParagraph"/>
+        <w:numPr>
+          <w:ilvl w:val="0"/>
+          <w:numId w:val="2"/>
+        </w:numPr>
+      </w:pPr>
+      <w:r>
+        <w:t>The system should automatically have you logged in after registration, two new menu items will appear titled “account” and “admin.”  Click on each to make sure the drop down menus appear.</w:t>
+      </w:r>
+    </w:p>
+    <w:p>
+      <w:pPr>
+        <w:pStyle w:val="ListParagraph"/>
+        <w:numPr>
+          <w:ilvl w:val="0"/>
+          <w:numId w:val="2"/>
+        </w:numPr>
+      </w:pPr>
+      <w:r>
+        <w:t>Click Logout and check that the menu items are no longer available.</w:t>
+      </w:r>
+    </w:p>
+    <w:p>
+      <w:pPr>
+        <w:pStyle w:val="ListParagraph"/>
+        <w:numPr>
+          <w:ilvl w:val="0"/>
+          <w:numId w:val="2"/>
+        </w:numPr>
+      </w:pPr>
+      <w:r>
+        <w:t>Select Login and login using the account information you created.</w:t>
+      </w:r>
+    </w:p>
+    <w:p>
+      <w:pPr>
+        <w:pStyle w:val="ListParagraph"/>
+        <w:numPr>
+          <w:ilvl w:val="0"/>
+          <w:numId w:val="2"/>
+        </w:numPr>
+      </w:pPr>
+      <w:r>
+        <w:t>Check that your name displays in the top navigation bar, along without a log out button.</w:t>
+      </w:r>
+    </w:p>
+    <w:p>
+      <w:pPr>
+        <w:pStyle w:val="ListParagraph"/>
+        <w:numPr>
+          <w:ilvl w:val="0"/>
+          <w:numId w:val="2"/>
+        </w:numPr>
+      </w:pPr>
+      <w:r>
+        <w:t>Note your experience and feedback on the survey sheet in the Registration &amp; Login sect</w:t>
+      </w:r>
+      <w:r>
+        <w:t>i</w:t>
+      </w:r>
+      <w:r>
+        <w:t>on.</w:t>
+      </w:r>
+    </w:p>
+    <w:p>
+      <w:r>
+        <w:rPr>
+          <w:b/>
+        </w:rPr>
+        <w:t>Messaging System</w:t>
+      </w:r>
+    </w:p>
+    <w:p>
+      <w:pPr>
+        <w:pStyle w:val="ListParagraph"/>
+        <w:numPr>
+          <w:ilvl w:val="0"/>
+          <w:numId w:val="3"/>
+        </w:numPr>
+      </w:pPr>
+      <w:r>
+        <w:t>If you are not logged in, log in now.</w:t>
+      </w:r>
+    </w:p>
+    <w:p>
+      <w:pPr>
+        <w:pStyle w:val="ListParagraph"/>
+        <w:numPr>
+          <w:ilvl w:val="0"/>
+          <w:numId w:val="3"/>
+        </w:numPr>
+      </w:pPr>
+      <w:r>
+        <w:t>On the “Account” menu, select send message.</w:t>
+      </w:r>
+    </w:p>
+    <w:p>
+      <w:pPr>
+        <w:pStyle w:val="ListParagraph"/>
+        <w:numPr>
+          <w:ilvl w:val="0"/>
+          <w:numId w:val="3"/>
+        </w:numPr>
+      </w:pPr>
+      <w:r>
+        <w:t>In the “To” section of the form, start typing your own username to send the message to yourself.</w:t>
+      </w:r>
+    </w:p>
+    <w:p>
+      <w:pPr>
+        <w:pStyle w:val="ListParagraph"/>
+        <w:numPr>
+          <w:ilvl w:val="0"/>
+          <w:numId w:val="3"/>
+        </w:numPr>
+      </w:pPr>
+      <w:r>
+        <w:t>The input box should then drop down to give an auto-complete option of the username you have begun to enter.</w:t>
+      </w:r>
+    </w:p>
+    <w:p>
+      <w:pPr>
+        <w:pStyle w:val="ListParagraph"/>
+        <w:numPr>
+          <w:ilvl w:val="0"/>
+          <w:numId w:val="3"/>
+        </w:numPr>
+      </w:pPr>
+      <w:r>
+        <w:t>Fill in a subject and message of your choosing, and send the message.</w:t>
+      </w:r>
+    </w:p>
+    <w:p>
+      <w:pPr>
+        <w:pStyle w:val="ListParagraph"/>
+        <w:numPr>
+          <w:ilvl w:val="0"/>
+          <w:numId w:val="3"/>
+        </w:numPr>
+      </w:pPr>
+      <w:r>
+        <w:t>On the “Account” menu, select view messages.</w:t>
+      </w:r>
+    </w:p>
+    <w:p>
+      <w:pPr>
+        <w:pStyle w:val="ListParagraph"/>
+        <w:numPr>
+          <w:ilvl w:val="0"/>
+          <w:numId w:val="3"/>
+        </w:numPr>
+      </w:pPr>
+      <w:r>
+        <w:t>Your message should be listed, click on the subject to view your message.</w:t>
+      </w:r>
+    </w:p>
+    <w:p>
+      <w:pPr>
+        <w:pStyle w:val="ListParagraph"/>
+        <w:numPr>
+          <w:ilvl w:val="0"/>
+          <w:numId w:val="3"/>
+        </w:numPr>
+      </w:pPr>
+      <w:r>
+        <w:t>Respond to the message by entering text into the form at the bottom of the page, and click send.</w:t>
+      </w:r>
+    </w:p>
+    <w:p>
+      <w:pPr>
+        <w:pStyle w:val="ListParagraph"/>
+        <w:numPr>
+          <w:ilvl w:val="0"/>
+          <w:numId w:val="3"/>
+        </w:numPr>
+      </w:pPr>
+      <w:r>
+        <w:lastRenderedPageBreak/>
+        <w:t>You should now see two messages listed.  Try submitting several replies, each previous message should be displayed when viewing the most recent message.  Attempt to send several replies and note any issues.</w:t>
+      </w:r>
+    </w:p>
+    <w:p>
+      <w:pPr>
+        <w:pStyle w:val="ListParagraph"/>
+        <w:numPr>
+          <w:ilvl w:val="0"/>
+          <w:numId w:val="3"/>
+        </w:numPr>
+      </w:pPr>
+      <w:r>
+        <w:t>Please leave any problems or feedback in the Messaging System section of the survey sheet.</w:t>
+      </w:r>
+    </w:p>
+    <w:p>
+      <w:pPr>
+        <w:rPr>
+          <w:b/>
+        </w:rPr>
+      </w:pPr>
+      <w:r>
+        <w:rPr>
+          <w:b/>
+        </w:rPr>
+        <w:t>Client Projects</w:t>
+      </w:r>
+    </w:p>
+    <w:p>
+      <w:pPr>
+        <w:pStyle w:val="ListParagraph"/>
+        <w:numPr>
+          <w:ilvl w:val="0"/>
+          <w:numId w:val="4"/>
+        </w:numPr>
+      </w:pPr>
+      <w:r>
+        <w:t>If you are not logged i</w:t>
+      </w:r>
       <w:bookmarkStart w:id="0" w:name="_GoBack"/>
       <w:bookmarkEnd w:id="0"/>
+      <w:r>
+        <w:t>n, log in now.</w:t>
+      </w:r>
+    </w:p>
+    <w:p>
+      <w:pPr>
+        <w:pStyle w:val="ListParagraph"/>
+        <w:numPr>
+          <w:ilvl w:val="0"/>
+          <w:numId w:val="4"/>
+        </w:numPr>
+      </w:pPr>
+      <w:r>
+        <w:t>On the “Account” menu, select Request Project</w:t>
+      </w:r>
+    </w:p>
+    <w:p>
+      <w:pPr>
+        <w:pStyle w:val="ListParagraph"/>
+        <w:numPr>
+          <w:ilvl w:val="0"/>
+          <w:numId w:val="4"/>
+        </w:numPr>
+      </w:pPr>
+      <w:r>
+        <w:t>Enter any project information</w:t>
+      </w:r>
+    </w:p>
+    <w:p>
+      <w:pPr>
+        <w:pStyle w:val="ListParagraph"/>
+        <w:numPr>
+          <w:ilvl w:val="0"/>
+          <w:numId w:val="4"/>
+        </w:numPr>
+      </w:pPr>
+      <w:r>
+        <w:t>Select View Projects from the “Account” menu and verify that your requested project is listed.</w:t>
+      </w:r>
+    </w:p>
+    <w:p>
+      <w:pPr>
+        <w:pStyle w:val="ListParagraph"/>
+        <w:numPr>
+          <w:ilvl w:val="0"/>
+          <w:numId w:val="4"/>
+        </w:numPr>
+      </w:pPr>
+      <w:r>
+        <w:t>Select your project and verify that the details are listed as you entered them.</w:t>
+      </w:r>
+    </w:p>
+    <w:p>
+      <w:pPr>
+        <w:pStyle w:val="ListParagraph"/>
+        <w:numPr>
+          <w:ilvl w:val="0"/>
+          <w:numId w:val="4"/>
+        </w:numPr>
+      </w:pPr>
+      <w:r>
+        <w:t>Enter comments and feedback into the survey under the section “Client Projects”</w:t>
+      </w:r>
+    </w:p>
+    <w:p>
+      <w:pPr>
+        <w:rPr>
+          <w:b/>
+        </w:rPr>
+      </w:pPr>
+      <w:r>
+        <w:rPr>
+          <w:b/>
+        </w:rPr>
+        <w:t>Administrator – Register, Edit, and View Users</w:t>
+      </w:r>
     </w:p>
     <w:sectPr>
       <w:pgSz w:w="12240" w:h="15840"/>
@@ -14,6 +462,475 @@
     </w:sectPr>
   </w:body>
 </w:document>
+</file>
+
+<file path=word/numbering.xml><?xml version="1.0" encoding="utf-8"?>
+<w:numbering xmlns:wpc="http://schemas.microsoft.com/office/word/2010/wordprocessingCanvas" xmlns:cx="http://schemas.microsoft.com/office/drawing/2014/chartex" xmlns:cx1="http://schemas.microsoft.com/office/drawing/2015/9/8/chartex" xmlns:mc="http://schemas.openxmlformats.org/markup-compatibility/2006" xmlns:o="urn:schemas-microsoft-com:office:office" xmlns:r="http://schemas.openxmlformats.org/officeDocument/2006/relationships" xmlns:m="http://schemas.openxmlformats.org/officeDocument/2006/math" xmlns:v="urn:schemas-microsoft-com:vml" xmlns:wp14="http://schemas.microsoft.com/office/word/2010/wordprocessingDrawing" xmlns:wp="http://schemas.openxmlformats.org/drawingml/2006/wordprocessingDrawing" xmlns:w10="urn:schemas-microsoft-com:office:word" xmlns:w="http://schemas.openxmlformats.org/wordprocessingml/2006/main" xmlns:w14="http://schemas.microsoft.com/office/word/2010/wordml" xmlns:w15="http://schemas.microsoft.com/office/word/2012/wordml" xmlns:w16se="http://schemas.microsoft.com/office/word/2015/wordml/symex" xmlns:wpg="http://schemas.microsoft.com/office/word/2010/wordprocessingGroup" xmlns:wpi="http://schemas.microsoft.com/office/word/2010/wordprocessingInk" xmlns:wne="http://schemas.microsoft.com/office/word/2006/wordml" xmlns:wps="http://schemas.microsoft.com/office/word/2010/wordprocessingShape" mc:Ignorable="w14 w15 w16se wp14">
+  <w:abstractNum w:abstractNumId="0" w15:restartNumberingAfterBreak="0">
+    <w:nsid w:val="00A13FCE"/>
+    <w:multiLevelType w:val="hybridMultilevel"/>
+    <w:tmpl w:val="01EC39F0"/>
+    <w:lvl w:ilvl="0" w:tplc="04090001">
+      <w:start w:val="1"/>
+      <w:numFmt w:val="bullet"/>
+      <w:lvlText w:val=""/>
+      <w:lvlJc w:val="left"/>
+      <w:pPr>
+        <w:ind w:left="720" w:hanging="360"/>
+      </w:pPr>
+      <w:rPr>
+        <w:rFonts w:ascii="Symbol" w:hAnsi="Symbol" w:hint="default"/>
+      </w:rPr>
+    </w:lvl>
+    <w:lvl w:ilvl="1" w:tplc="04090003" w:tentative="1">
+      <w:start w:val="1"/>
+      <w:numFmt w:val="bullet"/>
+      <w:lvlText w:val="o"/>
+      <w:lvlJc w:val="left"/>
+      <w:pPr>
+        <w:ind w:left="1440" w:hanging="360"/>
+      </w:pPr>
+      <w:rPr>
+        <w:rFonts w:ascii="Courier New" w:hAnsi="Courier New" w:cs="Courier New" w:hint="default"/>
+      </w:rPr>
+    </w:lvl>
+    <w:lvl w:ilvl="2" w:tplc="04090005" w:tentative="1">
+      <w:start w:val="1"/>
+      <w:numFmt w:val="bullet"/>
+      <w:lvlText w:val=""/>
+      <w:lvlJc w:val="left"/>
+      <w:pPr>
+        <w:ind w:left="2160" w:hanging="360"/>
+      </w:pPr>
+      <w:rPr>
+        <w:rFonts w:ascii="Wingdings" w:hAnsi="Wingdings" w:hint="default"/>
+      </w:rPr>
+    </w:lvl>
+    <w:lvl w:ilvl="3" w:tplc="04090001" w:tentative="1">
+      <w:start w:val="1"/>
+      <w:numFmt w:val="bullet"/>
+      <w:lvlText w:val=""/>
+      <w:lvlJc w:val="left"/>
+      <w:pPr>
+        <w:ind w:left="2880" w:hanging="360"/>
+      </w:pPr>
+      <w:rPr>
+        <w:rFonts w:ascii="Symbol" w:hAnsi="Symbol" w:hint="default"/>
+      </w:rPr>
+    </w:lvl>
+    <w:lvl w:ilvl="4" w:tplc="04090003" w:tentative="1">
+      <w:start w:val="1"/>
+      <w:numFmt w:val="bullet"/>
+      <w:lvlText w:val="o"/>
+      <w:lvlJc w:val="left"/>
+      <w:pPr>
+        <w:ind w:left="3600" w:hanging="360"/>
+      </w:pPr>
+      <w:rPr>
+        <w:rFonts w:ascii="Courier New" w:hAnsi="Courier New" w:cs="Courier New" w:hint="default"/>
+      </w:rPr>
+    </w:lvl>
+    <w:lvl w:ilvl="5" w:tplc="04090005" w:tentative="1">
+      <w:start w:val="1"/>
+      <w:numFmt w:val="bullet"/>
+      <w:lvlText w:val=""/>
+      <w:lvlJc w:val="left"/>
+      <w:pPr>
+        <w:ind w:left="4320" w:hanging="360"/>
+      </w:pPr>
+      <w:rPr>
+        <w:rFonts w:ascii="Wingdings" w:hAnsi="Wingdings" w:hint="default"/>
+      </w:rPr>
+    </w:lvl>
+    <w:lvl w:ilvl="6" w:tplc="04090001" w:tentative="1">
+      <w:start w:val="1"/>
+      <w:numFmt w:val="bullet"/>
+      <w:lvlText w:val=""/>
+      <w:lvlJc w:val="left"/>
+      <w:pPr>
+        <w:ind w:left="5040" w:hanging="360"/>
+      </w:pPr>
+      <w:rPr>
+        <w:rFonts w:ascii="Symbol" w:hAnsi="Symbol" w:hint="default"/>
+      </w:rPr>
+    </w:lvl>
+    <w:lvl w:ilvl="7" w:tplc="04090003" w:tentative="1">
+      <w:start w:val="1"/>
+      <w:numFmt w:val="bullet"/>
+      <w:lvlText w:val="o"/>
+      <w:lvlJc w:val="left"/>
+      <w:pPr>
+        <w:ind w:left="5760" w:hanging="360"/>
+      </w:pPr>
+      <w:rPr>
+        <w:rFonts w:ascii="Courier New" w:hAnsi="Courier New" w:cs="Courier New" w:hint="default"/>
+      </w:rPr>
+    </w:lvl>
+    <w:lvl w:ilvl="8" w:tplc="04090005" w:tentative="1">
+      <w:start w:val="1"/>
+      <w:numFmt w:val="bullet"/>
+      <w:lvlText w:val=""/>
+      <w:lvlJc w:val="left"/>
+      <w:pPr>
+        <w:ind w:left="6480" w:hanging="360"/>
+      </w:pPr>
+      <w:rPr>
+        <w:rFonts w:ascii="Wingdings" w:hAnsi="Wingdings" w:hint="default"/>
+      </w:rPr>
+    </w:lvl>
+  </w:abstractNum>
+  <w:abstractNum w:abstractNumId="1" w15:restartNumberingAfterBreak="0">
+    <w:nsid w:val="2DA6054C"/>
+    <w:multiLevelType w:val="hybridMultilevel"/>
+    <w:tmpl w:val="C650A6AC"/>
+    <w:lvl w:ilvl="0" w:tplc="04090001">
+      <w:start w:val="1"/>
+      <w:numFmt w:val="bullet"/>
+      <w:lvlText w:val=""/>
+      <w:lvlJc w:val="left"/>
+      <w:pPr>
+        <w:ind w:left="720" w:hanging="360"/>
+      </w:pPr>
+      <w:rPr>
+        <w:rFonts w:ascii="Symbol" w:hAnsi="Symbol" w:hint="default"/>
+      </w:rPr>
+    </w:lvl>
+    <w:lvl w:ilvl="1" w:tplc="04090003" w:tentative="1">
+      <w:start w:val="1"/>
+      <w:numFmt w:val="bullet"/>
+      <w:lvlText w:val="o"/>
+      <w:lvlJc w:val="left"/>
+      <w:pPr>
+        <w:ind w:left="1440" w:hanging="360"/>
+      </w:pPr>
+      <w:rPr>
+        <w:rFonts w:ascii="Courier New" w:hAnsi="Courier New" w:cs="Courier New" w:hint="default"/>
+      </w:rPr>
+    </w:lvl>
+    <w:lvl w:ilvl="2" w:tplc="04090005" w:tentative="1">
+      <w:start w:val="1"/>
+      <w:numFmt w:val="bullet"/>
+      <w:lvlText w:val=""/>
+      <w:lvlJc w:val="left"/>
+      <w:pPr>
+        <w:ind w:left="2160" w:hanging="360"/>
+      </w:pPr>
+      <w:rPr>
+        <w:rFonts w:ascii="Wingdings" w:hAnsi="Wingdings" w:hint="default"/>
+      </w:rPr>
+    </w:lvl>
+    <w:lvl w:ilvl="3" w:tplc="04090001" w:tentative="1">
+      <w:start w:val="1"/>
+      <w:numFmt w:val="bullet"/>
+      <w:lvlText w:val=""/>
+      <w:lvlJc w:val="left"/>
+      <w:pPr>
+        <w:ind w:left="2880" w:hanging="360"/>
+      </w:pPr>
+      <w:rPr>
+        <w:rFonts w:ascii="Symbol" w:hAnsi="Symbol" w:hint="default"/>
+      </w:rPr>
+    </w:lvl>
+    <w:lvl w:ilvl="4" w:tplc="04090003" w:tentative="1">
+      <w:start w:val="1"/>
+      <w:numFmt w:val="bullet"/>
+      <w:lvlText w:val="o"/>
+      <w:lvlJc w:val="left"/>
+      <w:pPr>
+        <w:ind w:left="3600" w:hanging="360"/>
+      </w:pPr>
+      <w:rPr>
+        <w:rFonts w:ascii="Courier New" w:hAnsi="Courier New" w:cs="Courier New" w:hint="default"/>
+      </w:rPr>
+    </w:lvl>
+    <w:lvl w:ilvl="5" w:tplc="04090005" w:tentative="1">
+      <w:start w:val="1"/>
+      <w:numFmt w:val="bullet"/>
+      <w:lvlText w:val=""/>
+      <w:lvlJc w:val="left"/>
+      <w:pPr>
+        <w:ind w:left="4320" w:hanging="360"/>
+      </w:pPr>
+      <w:rPr>
+        <w:rFonts w:ascii="Wingdings" w:hAnsi="Wingdings" w:hint="default"/>
+      </w:rPr>
+    </w:lvl>
+    <w:lvl w:ilvl="6" w:tplc="04090001" w:tentative="1">
+      <w:start w:val="1"/>
+      <w:numFmt w:val="bullet"/>
+      <w:lvlText w:val=""/>
+      <w:lvlJc w:val="left"/>
+      <w:pPr>
+        <w:ind w:left="5040" w:hanging="360"/>
+      </w:pPr>
+      <w:rPr>
+        <w:rFonts w:ascii="Symbol" w:hAnsi="Symbol" w:hint="default"/>
+      </w:rPr>
+    </w:lvl>
+    <w:lvl w:ilvl="7" w:tplc="04090003" w:tentative="1">
+      <w:start w:val="1"/>
+      <w:numFmt w:val="bullet"/>
+      <w:lvlText w:val="o"/>
+      <w:lvlJc w:val="left"/>
+      <w:pPr>
+        <w:ind w:left="5760" w:hanging="360"/>
+      </w:pPr>
+      <w:rPr>
+        <w:rFonts w:ascii="Courier New" w:hAnsi="Courier New" w:cs="Courier New" w:hint="default"/>
+      </w:rPr>
+    </w:lvl>
+    <w:lvl w:ilvl="8" w:tplc="04090005" w:tentative="1">
+      <w:start w:val="1"/>
+      <w:numFmt w:val="bullet"/>
+      <w:lvlText w:val=""/>
+      <w:lvlJc w:val="left"/>
+      <w:pPr>
+        <w:ind w:left="6480" w:hanging="360"/>
+      </w:pPr>
+      <w:rPr>
+        <w:rFonts w:ascii="Wingdings" w:hAnsi="Wingdings" w:hint="default"/>
+      </w:rPr>
+    </w:lvl>
+  </w:abstractNum>
+  <w:abstractNum w:abstractNumId="2" w15:restartNumberingAfterBreak="0">
+    <w:nsid w:val="47E84BC1"/>
+    <w:multiLevelType w:val="hybridMultilevel"/>
+    <w:tmpl w:val="D8CA38AC"/>
+    <w:lvl w:ilvl="0" w:tplc="04090001">
+      <w:start w:val="1"/>
+      <w:numFmt w:val="bullet"/>
+      <w:lvlText w:val=""/>
+      <w:lvlJc w:val="left"/>
+      <w:pPr>
+        <w:ind w:left="720" w:hanging="360"/>
+      </w:pPr>
+      <w:rPr>
+        <w:rFonts w:ascii="Symbol" w:hAnsi="Symbol" w:hint="default"/>
+      </w:rPr>
+    </w:lvl>
+    <w:lvl w:ilvl="1" w:tplc="04090003" w:tentative="1">
+      <w:start w:val="1"/>
+      <w:numFmt w:val="bullet"/>
+      <w:lvlText w:val="o"/>
+      <w:lvlJc w:val="left"/>
+      <w:pPr>
+        <w:ind w:left="1440" w:hanging="360"/>
+      </w:pPr>
+      <w:rPr>
+        <w:rFonts w:ascii="Courier New" w:hAnsi="Courier New" w:cs="Courier New" w:hint="default"/>
+      </w:rPr>
+    </w:lvl>
+    <w:lvl w:ilvl="2" w:tplc="04090005" w:tentative="1">
+      <w:start w:val="1"/>
+      <w:numFmt w:val="bullet"/>
+      <w:lvlText w:val=""/>
+      <w:lvlJc w:val="left"/>
+      <w:pPr>
+        <w:ind w:left="2160" w:hanging="360"/>
+      </w:pPr>
+      <w:rPr>
+        <w:rFonts w:ascii="Wingdings" w:hAnsi="Wingdings" w:hint="default"/>
+      </w:rPr>
+    </w:lvl>
+    <w:lvl w:ilvl="3" w:tplc="04090001" w:tentative="1">
+      <w:start w:val="1"/>
+      <w:numFmt w:val="bullet"/>
+      <w:lvlText w:val=""/>
+      <w:lvlJc w:val="left"/>
+      <w:pPr>
+        <w:ind w:left="2880" w:hanging="360"/>
+      </w:pPr>
+      <w:rPr>
+        <w:rFonts w:ascii="Symbol" w:hAnsi="Symbol" w:hint="default"/>
+      </w:rPr>
+    </w:lvl>
+    <w:lvl w:ilvl="4" w:tplc="04090003" w:tentative="1">
+      <w:start w:val="1"/>
+      <w:numFmt w:val="bullet"/>
+      <w:lvlText w:val="o"/>
+      <w:lvlJc w:val="left"/>
+      <w:pPr>
+        <w:ind w:left="3600" w:hanging="360"/>
+      </w:pPr>
+      <w:rPr>
+        <w:rFonts w:ascii="Courier New" w:hAnsi="Courier New" w:cs="Courier New" w:hint="default"/>
+      </w:rPr>
+    </w:lvl>
+    <w:lvl w:ilvl="5" w:tplc="04090005" w:tentative="1">
+      <w:start w:val="1"/>
+      <w:numFmt w:val="bullet"/>
+      <w:lvlText w:val=""/>
+      <w:lvlJc w:val="left"/>
+      <w:pPr>
+        <w:ind w:left="4320" w:hanging="360"/>
+      </w:pPr>
+      <w:rPr>
+        <w:rFonts w:ascii="Wingdings" w:hAnsi="Wingdings" w:hint="default"/>
+      </w:rPr>
+    </w:lvl>
+    <w:lvl w:ilvl="6" w:tplc="04090001" w:tentative="1">
+      <w:start w:val="1"/>
+      <w:numFmt w:val="bullet"/>
+      <w:lvlText w:val=""/>
+      <w:lvlJc w:val="left"/>
+      <w:pPr>
+        <w:ind w:left="5040" w:hanging="360"/>
+      </w:pPr>
+      <w:rPr>
+        <w:rFonts w:ascii="Symbol" w:hAnsi="Symbol" w:hint="default"/>
+      </w:rPr>
+    </w:lvl>
+    <w:lvl w:ilvl="7" w:tplc="04090003" w:tentative="1">
+      <w:start w:val="1"/>
+      <w:numFmt w:val="bullet"/>
+      <w:lvlText w:val="o"/>
+      <w:lvlJc w:val="left"/>
+      <w:pPr>
+        <w:ind w:left="5760" w:hanging="360"/>
+      </w:pPr>
+      <w:rPr>
+        <w:rFonts w:ascii="Courier New" w:hAnsi="Courier New" w:cs="Courier New" w:hint="default"/>
+      </w:rPr>
+    </w:lvl>
+    <w:lvl w:ilvl="8" w:tplc="04090005" w:tentative="1">
+      <w:start w:val="1"/>
+      <w:numFmt w:val="bullet"/>
+      <w:lvlText w:val=""/>
+      <w:lvlJc w:val="left"/>
+      <w:pPr>
+        <w:ind w:left="6480" w:hanging="360"/>
+      </w:pPr>
+      <w:rPr>
+        <w:rFonts w:ascii="Wingdings" w:hAnsi="Wingdings" w:hint="default"/>
+      </w:rPr>
+    </w:lvl>
+  </w:abstractNum>
+  <w:abstractNum w:abstractNumId="3" w15:restartNumberingAfterBreak="0">
+    <w:nsid w:val="78604744"/>
+    <w:multiLevelType w:val="hybridMultilevel"/>
+    <w:tmpl w:val="7CECF866"/>
+    <w:lvl w:ilvl="0" w:tplc="04090001">
+      <w:start w:val="1"/>
+      <w:numFmt w:val="bullet"/>
+      <w:lvlText w:val=""/>
+      <w:lvlJc w:val="left"/>
+      <w:pPr>
+        <w:ind w:left="720" w:hanging="360"/>
+      </w:pPr>
+      <w:rPr>
+        <w:rFonts w:ascii="Symbol" w:hAnsi="Symbol" w:hint="default"/>
+      </w:rPr>
+    </w:lvl>
+    <w:lvl w:ilvl="1" w:tplc="04090003" w:tentative="1">
+      <w:start w:val="1"/>
+      <w:numFmt w:val="bullet"/>
+      <w:lvlText w:val="o"/>
+      <w:lvlJc w:val="left"/>
+      <w:pPr>
+        <w:ind w:left="1440" w:hanging="360"/>
+      </w:pPr>
+      <w:rPr>
+        <w:rFonts w:ascii="Courier New" w:hAnsi="Courier New" w:cs="Courier New" w:hint="default"/>
+      </w:rPr>
+    </w:lvl>
+    <w:lvl w:ilvl="2" w:tplc="04090005" w:tentative="1">
+      <w:start w:val="1"/>
+      <w:numFmt w:val="bullet"/>
+      <w:lvlText w:val=""/>
+      <w:lvlJc w:val="left"/>
+      <w:pPr>
+        <w:ind w:left="2160" w:hanging="360"/>
+      </w:pPr>
+      <w:rPr>
+        <w:rFonts w:ascii="Wingdings" w:hAnsi="Wingdings" w:hint="default"/>
+      </w:rPr>
+    </w:lvl>
+    <w:lvl w:ilvl="3" w:tplc="04090001" w:tentative="1">
+      <w:start w:val="1"/>
+      <w:numFmt w:val="bullet"/>
+      <w:lvlText w:val=""/>
+      <w:lvlJc w:val="left"/>
+      <w:pPr>
+        <w:ind w:left="2880" w:hanging="360"/>
+      </w:pPr>
+      <w:rPr>
+        <w:rFonts w:ascii="Symbol" w:hAnsi="Symbol" w:hint="default"/>
+      </w:rPr>
+    </w:lvl>
+    <w:lvl w:ilvl="4" w:tplc="04090003" w:tentative="1">
+      <w:start w:val="1"/>
+      <w:numFmt w:val="bullet"/>
+      <w:lvlText w:val="o"/>
+      <w:lvlJc w:val="left"/>
+      <w:pPr>
+        <w:ind w:left="3600" w:hanging="360"/>
+      </w:pPr>
+      <w:rPr>
+        <w:rFonts w:ascii="Courier New" w:hAnsi="Courier New" w:cs="Courier New" w:hint="default"/>
+      </w:rPr>
+    </w:lvl>
+    <w:lvl w:ilvl="5" w:tplc="04090005" w:tentative="1">
+      <w:start w:val="1"/>
+      <w:numFmt w:val="bullet"/>
+      <w:lvlText w:val=""/>
+      <w:lvlJc w:val="left"/>
+      <w:pPr>
+        <w:ind w:left="4320" w:hanging="360"/>
+      </w:pPr>
+      <w:rPr>
+        <w:rFonts w:ascii="Wingdings" w:hAnsi="Wingdings" w:hint="default"/>
+      </w:rPr>
+    </w:lvl>
+    <w:lvl w:ilvl="6" w:tplc="04090001" w:tentative="1">
+      <w:start w:val="1"/>
+      <w:numFmt w:val="bullet"/>
+      <w:lvlText w:val=""/>
+      <w:lvlJc w:val="left"/>
+      <w:pPr>
+        <w:ind w:left="5040" w:hanging="360"/>
+      </w:pPr>
+      <w:rPr>
+        <w:rFonts w:ascii="Symbol" w:hAnsi="Symbol" w:hint="default"/>
+      </w:rPr>
+    </w:lvl>
+    <w:lvl w:ilvl="7" w:tplc="04090003" w:tentative="1">
+      <w:start w:val="1"/>
+      <w:numFmt w:val="bullet"/>
+      <w:lvlText w:val="o"/>
+      <w:lvlJc w:val="left"/>
+      <w:pPr>
+        <w:ind w:left="5760" w:hanging="360"/>
+      </w:pPr>
+      <w:rPr>
+        <w:rFonts w:ascii="Courier New" w:hAnsi="Courier New" w:cs="Courier New" w:hint="default"/>
+      </w:rPr>
+    </w:lvl>
+    <w:lvl w:ilvl="8" w:tplc="04090005" w:tentative="1">
+      <w:start w:val="1"/>
+      <w:numFmt w:val="bullet"/>
+      <w:lvlText w:val=""/>
+      <w:lvlJc w:val="left"/>
+      <w:pPr>
+        <w:ind w:left="6480" w:hanging="360"/>
+      </w:pPr>
+      <w:rPr>
+        <w:rFonts w:ascii="Wingdings" w:hAnsi="Wingdings" w:hint="default"/>
+      </w:rPr>
+    </w:lvl>
+  </w:abstractNum>
+  <w:num w:numId="1">
+    <w:abstractNumId w:val="2"/>
+  </w:num>
+  <w:num w:numId="2">
+    <w:abstractNumId w:val="0"/>
+  </w:num>
+  <w:num w:numId="3">
+    <w:abstractNumId w:val="3"/>
+  </w:num>
+  <w:num w:numId="4">
+    <w:abstractNumId w:val="1"/>
+  </w:num>
+</w:numbering>
 </file>
 
 <file path=word/styles.xml><?xml version="1.0" encoding="utf-8"?>
@@ -437,6 +1354,17 @@
     <w:semiHidden/>
     <w:unhideWhenUsed/>
   </w:style>
+  <w:style w:type="paragraph" w:styleId="ListParagraph">
+    <w:name w:val="List Paragraph"/>
+    <w:basedOn w:val="Normal"/>
+    <w:uiPriority w:val="34"/>
+    <w:qFormat/>
+    <w:rsid w:val="00BC25F0"/>
+    <w:pPr>
+      <w:ind w:left="720"/>
+      <w:contextualSpacing/>
+    </w:pPr>
+  </w:style>
 </w:styles>
 </file>
 

</xml_diff>

<commit_message>
timesheet and other updates
</commit_message>
<xml_diff>
--- a/Alpha Release/Test Procedure.docx
+++ b/Alpha Release/Test Procedure.docx
@@ -558,13 +558,7 @@
         <w:t xml:space="preserve">Enter comments and feedback into the survey under the section </w:t>
       </w:r>
       <w:r>
-        <w:t>“</w:t>
-      </w:r>
-      <w:r>
-        <w:t>Administrator – Register, Edit, and View Users</w:t>
-      </w:r>
-      <w:r>
-        <w:t>”</w:t>
+        <w:t>“Administrator – Register, Edit, and View Users”</w:t>
       </w:r>
     </w:p>
     <w:p>
@@ -682,23 +676,384 @@
         </w:rPr>
       </w:pPr>
       <w:r>
-        <w:rPr>
-          <w:b/>
-        </w:rPr>
-        <w:t>///edit product – link missing</w:t>
-      </w:r>
-    </w:p>
-    <w:p>
-      <w:pPr>
-        <w:rPr>
-          <w:b/>
-        </w:rPr>
-      </w:pPr>
-      <w:r>
-        <w:rPr>
-          <w:b/>
-        </w:rPr>
-        <w:t>Administrator - Projects</w:t>
+        <w:t>Click on the Product Name to view the product details.</w:t>
+      </w:r>
+    </w:p>
+    <w:p>
+      <w:pPr>
+        <w:pStyle w:val="ListParagraph"/>
+        <w:numPr>
+          <w:ilvl w:val="0"/>
+          <w:numId w:val="9"/>
+        </w:numPr>
+        <w:rPr>
+          <w:b/>
+        </w:rPr>
+      </w:pPr>
+      <w:r>
+        <w:t>Click Edit Product and change the product.</w:t>
+      </w:r>
+    </w:p>
+    <w:p>
+      <w:pPr>
+        <w:pStyle w:val="ListParagraph"/>
+        <w:numPr>
+          <w:ilvl w:val="0"/>
+          <w:numId w:val="9"/>
+        </w:numPr>
+        <w:rPr>
+          <w:b/>
+        </w:rPr>
+      </w:pPr>
+      <w:r>
+        <w:t>View the Product to verify your changes.</w:t>
+      </w:r>
+    </w:p>
+    <w:p>
+      <w:pPr>
+        <w:pStyle w:val="ListParagraph"/>
+        <w:numPr>
+          <w:ilvl w:val="0"/>
+          <w:numId w:val="9"/>
+        </w:numPr>
+        <w:rPr>
+          <w:b/>
+        </w:rPr>
+      </w:pPr>
+      <w:r>
+        <w:t>View the details again, and select Delete Product.</w:t>
+      </w:r>
+    </w:p>
+    <w:p>
+      <w:pPr>
+        <w:pStyle w:val="ListParagraph"/>
+        <w:numPr>
+          <w:ilvl w:val="0"/>
+          <w:numId w:val="9"/>
+        </w:numPr>
+        <w:rPr>
+          <w:b/>
+        </w:rPr>
+      </w:pPr>
+      <w:r>
+        <w:t>Verify that your product is no longer listed.</w:t>
+      </w:r>
+    </w:p>
+    <w:p>
+      <w:pPr>
+        <w:pStyle w:val="ListParagraph"/>
+        <w:numPr>
+          <w:ilvl w:val="0"/>
+          <w:numId w:val="9"/>
+        </w:numPr>
+        <w:rPr>
+          <w:b/>
+        </w:rPr>
+      </w:pPr>
+      <w:r>
+        <w:t>Create another product for the next test, verify it is listed.</w:t>
+      </w:r>
+    </w:p>
+    <w:p>
+      <w:pPr>
+        <w:pStyle w:val="ListParagraph"/>
+        <w:numPr>
+          <w:ilvl w:val="0"/>
+          <w:numId w:val="9"/>
+        </w:numPr>
+        <w:rPr>
+          <w:b/>
+        </w:rPr>
+      </w:pPr>
+      <w:r>
+        <w:t>Leave comments, notes, and feedback in the “Administrator – Products” section of the survey sheet.</w:t>
+      </w:r>
+    </w:p>
+    <w:p>
+      <w:pPr>
+        <w:pStyle w:val="ListParagraph"/>
+        <w:rPr>
+          <w:b/>
+        </w:rPr>
+      </w:pPr>
+    </w:p>
+    <w:p>
+      <w:pPr>
+        <w:rPr>
+          <w:b/>
+        </w:rPr>
+      </w:pPr>
+      <w:r>
+        <w:rPr>
+          <w:b/>
+        </w:rPr>
+        <w:lastRenderedPageBreak/>
+        <w:t xml:space="preserve">Administrator </w:t>
+      </w:r>
+      <w:r>
+        <w:rPr>
+          <w:b/>
+        </w:rPr>
+        <w:t>–</w:t>
+      </w:r>
+      <w:r>
+        <w:rPr>
+          <w:b/>
+        </w:rPr>
+        <w:t xml:space="preserve"> Projects</w:t>
+      </w:r>
+    </w:p>
+    <w:p>
+      <w:pPr>
+        <w:pStyle w:val="ListParagraph"/>
+        <w:numPr>
+          <w:ilvl w:val="0"/>
+          <w:numId w:val="10"/>
+        </w:numPr>
+        <w:rPr>
+          <w:b/>
+        </w:rPr>
+      </w:pPr>
+      <w:r>
+        <w:t>If you are not logged in, log in now.</w:t>
+      </w:r>
+    </w:p>
+    <w:p>
+      <w:pPr>
+        <w:pStyle w:val="ListParagraph"/>
+        <w:numPr>
+          <w:ilvl w:val="0"/>
+          <w:numId w:val="10"/>
+        </w:numPr>
+        <w:rPr>
+          <w:b/>
+        </w:rPr>
+      </w:pPr>
+      <w:r>
+        <w:t>In the “Admin” menu, select “New Project”</w:t>
+      </w:r>
+    </w:p>
+    <w:p>
+      <w:pPr>
+        <w:pStyle w:val="ListParagraph"/>
+        <w:numPr>
+          <w:ilvl w:val="0"/>
+          <w:numId w:val="10"/>
+        </w:numPr>
+        <w:rPr>
+          <w:b/>
+        </w:rPr>
+      </w:pPr>
+      <w:r>
+        <w:t>Enter any information you like, enter your username for the “Customer Name” field.</w:t>
+      </w:r>
+    </w:p>
+    <w:p>
+      <w:pPr>
+        <w:pStyle w:val="ListParagraph"/>
+        <w:numPr>
+          <w:ilvl w:val="0"/>
+          <w:numId w:val="10"/>
+        </w:numPr>
+        <w:rPr>
+          <w:b/>
+        </w:rPr>
+      </w:pPr>
+      <w:r>
+        <w:t>Click Submit.</w:t>
+      </w:r>
+    </w:p>
+    <w:p>
+      <w:pPr>
+        <w:pStyle w:val="ListParagraph"/>
+        <w:numPr>
+          <w:ilvl w:val="0"/>
+          <w:numId w:val="10"/>
+        </w:numPr>
+        <w:rPr>
+          <w:b/>
+        </w:rPr>
+      </w:pPr>
+      <w:r>
+        <w:t>Select “View Projects” from the “Admin” Menu</w:t>
+      </w:r>
+    </w:p>
+    <w:p>
+      <w:pPr>
+        <w:pStyle w:val="ListParagraph"/>
+        <w:numPr>
+          <w:ilvl w:val="0"/>
+          <w:numId w:val="10"/>
+        </w:numPr>
+        <w:rPr>
+          <w:b/>
+        </w:rPr>
+      </w:pPr>
+      <w:r>
+        <w:t>Your project should be listed, click on the project name to view it.</w:t>
+      </w:r>
+    </w:p>
+    <w:p>
+      <w:pPr>
+        <w:pStyle w:val="ListParagraph"/>
+        <w:numPr>
+          <w:ilvl w:val="0"/>
+          <w:numId w:val="10"/>
+        </w:numPr>
+        <w:rPr>
+          <w:b/>
+        </w:rPr>
+      </w:pPr>
+      <w:r>
+        <w:t>Click on “Add a Quote” and enter a number value for your quote and click “Add Quote”</w:t>
+      </w:r>
+    </w:p>
+    <w:p>
+      <w:pPr>
+        <w:pStyle w:val="ListParagraph"/>
+        <w:numPr>
+          <w:ilvl w:val="0"/>
+          <w:numId w:val="10"/>
+        </w:numPr>
+        <w:rPr>
+          <w:b/>
+        </w:rPr>
+      </w:pPr>
+      <w:r>
+        <w:t>Return to the “View Projects” page on the “Admin” menu.</w:t>
+      </w:r>
+    </w:p>
+    <w:p>
+      <w:pPr>
+        <w:pStyle w:val="ListParagraph"/>
+        <w:numPr>
+          <w:ilvl w:val="0"/>
+          <w:numId w:val="10"/>
+        </w:numPr>
+        <w:rPr>
+          <w:b/>
+        </w:rPr>
+      </w:pPr>
+      <w:r>
+        <w:t>Verify that the Status for your project has changed to Quoted.</w:t>
+      </w:r>
+    </w:p>
+    <w:p>
+      <w:pPr>
+        <w:pStyle w:val="ListParagraph"/>
+        <w:numPr>
+          <w:ilvl w:val="0"/>
+          <w:numId w:val="10"/>
+        </w:numPr>
+        <w:rPr>
+          <w:b/>
+        </w:rPr>
+      </w:pPr>
+      <w:r>
+        <w:t>Click on your project name to view your project again.</w:t>
+      </w:r>
+    </w:p>
+    <w:p>
+      <w:pPr>
+        <w:pStyle w:val="ListParagraph"/>
+        <w:numPr>
+          <w:ilvl w:val="0"/>
+          <w:numId w:val="10"/>
+        </w:numPr>
+        <w:rPr>
+          <w:b/>
+        </w:rPr>
+      </w:pPr>
+      <w:r>
+        <w:t>Click Add a Product, and add a product that you created in the previous procedure.</w:t>
+      </w:r>
+    </w:p>
+    <w:p>
+      <w:pPr>
+        <w:pStyle w:val="ListParagraph"/>
+        <w:numPr>
+          <w:ilvl w:val="0"/>
+          <w:numId w:val="10"/>
+        </w:numPr>
+        <w:rPr>
+          <w:b/>
+        </w:rPr>
+      </w:pPr>
+      <w:r>
+        <w:t>Verify that the product is now listed on your Project.</w:t>
+      </w:r>
+    </w:p>
+    <w:p>
+      <w:pPr>
+        <w:pStyle w:val="ListParagraph"/>
+        <w:numPr>
+          <w:ilvl w:val="0"/>
+          <w:numId w:val="10"/>
+        </w:numPr>
+        <w:rPr>
+          <w:b/>
+        </w:rPr>
+      </w:pPr>
+      <w:r>
+        <w:t>Click Add Notes to Project.</w:t>
+      </w:r>
+    </w:p>
+    <w:p>
+      <w:pPr>
+        <w:pStyle w:val="ListParagraph"/>
+        <w:numPr>
+          <w:ilvl w:val="0"/>
+          <w:numId w:val="10"/>
+        </w:numPr>
+        <w:rPr>
+          <w:b/>
+        </w:rPr>
+      </w:pPr>
+      <w:r>
+        <w:t>Enter any text you want, then Submit your note.</w:t>
+      </w:r>
+    </w:p>
+    <w:p>
+      <w:pPr>
+        <w:pStyle w:val="ListParagraph"/>
+        <w:numPr>
+          <w:ilvl w:val="0"/>
+          <w:numId w:val="10"/>
+        </w:numPr>
+        <w:rPr>
+          <w:b/>
+        </w:rPr>
+      </w:pPr>
+      <w:r>
+        <w:t>Select your project again, and verify that the note is now listed.</w:t>
+      </w:r>
+    </w:p>
+    <w:p>
+      <w:pPr>
+        <w:pStyle w:val="ListParagraph"/>
+        <w:numPr>
+          <w:ilvl w:val="0"/>
+          <w:numId w:val="10"/>
+        </w:numPr>
+        <w:rPr>
+          <w:b/>
+        </w:rPr>
+      </w:pPr>
+      <w:r>
+        <w:t>Enter comments and feedback into the survey under the “Administrator – Projects” section.</w:t>
+      </w:r>
+    </w:p>
+    <w:p>
+      <w:pPr>
+        <w:rPr>
+          <w:b/>
+        </w:rPr>
+      </w:pPr>
+      <w:r>
+        <w:rPr>
+          <w:b/>
+        </w:rPr>
+        <w:t>Thank you for your time and help with testing! Please leave additional comments or feedback in the “Other Comments” section of the Survey sheet.</w:t>
       </w:r>
       <w:bookmarkStart w:id="0" w:name="_GoBack"/>
       <w:bookmarkEnd w:id="0"/>
@@ -1181,6 +1536,119 @@
     </w:lvl>
   </w:abstractNum>
   <w:abstractNum w:abstractNumId="4" w15:restartNumberingAfterBreak="0">
+    <w:nsid w:val="456A2CB1"/>
+    <w:multiLevelType w:val="hybridMultilevel"/>
+    <w:tmpl w:val="9D4CD7CC"/>
+    <w:lvl w:ilvl="0" w:tplc="04090001">
+      <w:start w:val="1"/>
+      <w:numFmt w:val="bullet"/>
+      <w:lvlText w:val=""/>
+      <w:lvlJc w:val="left"/>
+      <w:pPr>
+        <w:ind w:left="720" w:hanging="360"/>
+      </w:pPr>
+      <w:rPr>
+        <w:rFonts w:ascii="Symbol" w:hAnsi="Symbol" w:hint="default"/>
+      </w:rPr>
+    </w:lvl>
+    <w:lvl w:ilvl="1" w:tplc="04090003" w:tentative="1">
+      <w:start w:val="1"/>
+      <w:numFmt w:val="bullet"/>
+      <w:lvlText w:val="o"/>
+      <w:lvlJc w:val="left"/>
+      <w:pPr>
+        <w:ind w:left="1440" w:hanging="360"/>
+      </w:pPr>
+      <w:rPr>
+        <w:rFonts w:ascii="Courier New" w:hAnsi="Courier New" w:cs="Courier New" w:hint="default"/>
+      </w:rPr>
+    </w:lvl>
+    <w:lvl w:ilvl="2" w:tplc="04090005" w:tentative="1">
+      <w:start w:val="1"/>
+      <w:numFmt w:val="bullet"/>
+      <w:lvlText w:val=""/>
+      <w:lvlJc w:val="left"/>
+      <w:pPr>
+        <w:ind w:left="2160" w:hanging="360"/>
+      </w:pPr>
+      <w:rPr>
+        <w:rFonts w:ascii="Wingdings" w:hAnsi="Wingdings" w:hint="default"/>
+      </w:rPr>
+    </w:lvl>
+    <w:lvl w:ilvl="3" w:tplc="04090001" w:tentative="1">
+      <w:start w:val="1"/>
+      <w:numFmt w:val="bullet"/>
+      <w:lvlText w:val=""/>
+      <w:lvlJc w:val="left"/>
+      <w:pPr>
+        <w:ind w:left="2880" w:hanging="360"/>
+      </w:pPr>
+      <w:rPr>
+        <w:rFonts w:ascii="Symbol" w:hAnsi="Symbol" w:hint="default"/>
+      </w:rPr>
+    </w:lvl>
+    <w:lvl w:ilvl="4" w:tplc="04090003" w:tentative="1">
+      <w:start w:val="1"/>
+      <w:numFmt w:val="bullet"/>
+      <w:lvlText w:val="o"/>
+      <w:lvlJc w:val="left"/>
+      <w:pPr>
+        <w:ind w:left="3600" w:hanging="360"/>
+      </w:pPr>
+      <w:rPr>
+        <w:rFonts w:ascii="Courier New" w:hAnsi="Courier New" w:cs="Courier New" w:hint="default"/>
+      </w:rPr>
+    </w:lvl>
+    <w:lvl w:ilvl="5" w:tplc="04090005" w:tentative="1">
+      <w:start w:val="1"/>
+      <w:numFmt w:val="bullet"/>
+      <w:lvlText w:val=""/>
+      <w:lvlJc w:val="left"/>
+      <w:pPr>
+        <w:ind w:left="4320" w:hanging="360"/>
+      </w:pPr>
+      <w:rPr>
+        <w:rFonts w:ascii="Wingdings" w:hAnsi="Wingdings" w:hint="default"/>
+      </w:rPr>
+    </w:lvl>
+    <w:lvl w:ilvl="6" w:tplc="04090001" w:tentative="1">
+      <w:start w:val="1"/>
+      <w:numFmt w:val="bullet"/>
+      <w:lvlText w:val=""/>
+      <w:lvlJc w:val="left"/>
+      <w:pPr>
+        <w:ind w:left="5040" w:hanging="360"/>
+      </w:pPr>
+      <w:rPr>
+        <w:rFonts w:ascii="Symbol" w:hAnsi="Symbol" w:hint="default"/>
+      </w:rPr>
+    </w:lvl>
+    <w:lvl w:ilvl="7" w:tplc="04090003" w:tentative="1">
+      <w:start w:val="1"/>
+      <w:numFmt w:val="bullet"/>
+      <w:lvlText w:val="o"/>
+      <w:lvlJc w:val="left"/>
+      <w:pPr>
+        <w:ind w:left="5760" w:hanging="360"/>
+      </w:pPr>
+      <w:rPr>
+        <w:rFonts w:ascii="Courier New" w:hAnsi="Courier New" w:cs="Courier New" w:hint="default"/>
+      </w:rPr>
+    </w:lvl>
+    <w:lvl w:ilvl="8" w:tplc="04090005" w:tentative="1">
+      <w:start w:val="1"/>
+      <w:numFmt w:val="bullet"/>
+      <w:lvlText w:val=""/>
+      <w:lvlJc w:val="left"/>
+      <w:pPr>
+        <w:ind w:left="6480" w:hanging="360"/>
+      </w:pPr>
+      <w:rPr>
+        <w:rFonts w:ascii="Wingdings" w:hAnsi="Wingdings" w:hint="default"/>
+      </w:rPr>
+    </w:lvl>
+  </w:abstractNum>
+  <w:abstractNum w:abstractNumId="5" w15:restartNumberingAfterBreak="0">
     <w:nsid w:val="47E84BC1"/>
     <w:multiLevelType w:val="hybridMultilevel"/>
     <w:tmpl w:val="D8CA38AC"/>
@@ -1293,7 +1761,7 @@
       </w:rPr>
     </w:lvl>
   </w:abstractNum>
-  <w:abstractNum w:abstractNumId="5" w15:restartNumberingAfterBreak="0">
+  <w:abstractNum w:abstractNumId="6" w15:restartNumberingAfterBreak="0">
     <w:nsid w:val="54840236"/>
     <w:multiLevelType w:val="hybridMultilevel"/>
     <w:tmpl w:val="F4B45520"/>
@@ -1406,7 +1874,7 @@
       </w:rPr>
     </w:lvl>
   </w:abstractNum>
-  <w:abstractNum w:abstractNumId="6" w15:restartNumberingAfterBreak="0">
+  <w:abstractNum w:abstractNumId="7" w15:restartNumberingAfterBreak="0">
     <w:nsid w:val="686D6456"/>
     <w:multiLevelType w:val="hybridMultilevel"/>
     <w:tmpl w:val="03F87BD6"/>
@@ -1519,7 +1987,7 @@
       </w:rPr>
     </w:lvl>
   </w:abstractNum>
-  <w:abstractNum w:abstractNumId="7" w15:restartNumberingAfterBreak="0">
+  <w:abstractNum w:abstractNumId="8" w15:restartNumberingAfterBreak="0">
     <w:nsid w:val="72BB354F"/>
     <w:multiLevelType w:val="hybridMultilevel"/>
     <w:tmpl w:val="BC1AE4AA"/>
@@ -1632,7 +2100,7 @@
       </w:rPr>
     </w:lvl>
   </w:abstractNum>
-  <w:abstractNum w:abstractNumId="8" w15:restartNumberingAfterBreak="0">
+  <w:abstractNum w:abstractNumId="9" w15:restartNumberingAfterBreak="0">
     <w:nsid w:val="78604744"/>
     <w:multiLevelType w:val="hybridMultilevel"/>
     <w:tmpl w:val="7CECF866"/>
@@ -1746,31 +2214,34 @@
     </w:lvl>
   </w:abstractNum>
   <w:num w:numId="1">
-    <w:abstractNumId w:val="4"/>
+    <w:abstractNumId w:val="5"/>
   </w:num>
   <w:num w:numId="2">
     <w:abstractNumId w:val="0"/>
   </w:num>
   <w:num w:numId="3">
-    <w:abstractNumId w:val="8"/>
+    <w:abstractNumId w:val="9"/>
   </w:num>
   <w:num w:numId="4">
     <w:abstractNumId w:val="2"/>
   </w:num>
   <w:num w:numId="5">
-    <w:abstractNumId w:val="6"/>
+    <w:abstractNumId w:val="7"/>
   </w:num>
   <w:num w:numId="6">
     <w:abstractNumId w:val="1"/>
   </w:num>
   <w:num w:numId="7">
-    <w:abstractNumId w:val="5"/>
+    <w:abstractNumId w:val="6"/>
   </w:num>
   <w:num w:numId="8">
-    <w:abstractNumId w:val="7"/>
+    <w:abstractNumId w:val="8"/>
   </w:num>
   <w:num w:numId="9">
     <w:abstractNumId w:val="3"/>
+  </w:num>
+  <w:num w:numId="10">
+    <w:abstractNumId w:val="4"/>
   </w:num>
 </w:numbering>
 </file>

</xml_diff>